<commit_message>
added updates and research tag, new update
</commit_message>
<xml_diff>
--- a/_site/scripts/Script1.docx
+++ b/_site/scripts/Script1.docx
@@ -61,7 +61,13 @@
     </w:p>
     <w:p>
       <w:r>
-        <w:t xml:space="preserve">With companies now enforcing accounts to be within a household. A Netflix household used to be anyone using that account information. A Netflix household is now users using a Netflix account under the same Wi-Fi.  I am no longer under the same Wi-Fi for some of the accounts that I hold. </w:t>
+        <w:t xml:space="preserve">With companies now enforcing accounts to be within a household. A Netflix household used to be anyone using that account information. A Netflix household is now users using a Netflix account under the same Wi-Fi.  I am no longer under the same Wi-Fi for </w:t>
+      </w:r>
+      <w:r>
+        <w:t>most</w:t>
+      </w:r>
+      <w:r>
+        <w:t xml:space="preserve"> of the accounts that I hold. </w:t>
       </w:r>
       <w:r>
         <w:t xml:space="preserve">Once, I started realizing the services that I use, the costs started adding up. Let’s say Netflix, Hulu, Disney, Max, and Spotify,   </w:t>
@@ -89,12 +95,24 @@
     </w:p>
     <w:p>
       <w:r>
-        <w:t>Not even including the Peacock, DirectTV, Paramount Plus, Amazon Prime, and probably more that I don’t know about. (YouTube Premium)</w:t>
-      </w:r>
-    </w:p>
-    <w:p>
-      <w:r>
-        <w:t xml:space="preserve">I like to spend my money in the amount of meals I could buy instead. I could buy 4 CAVA bowls instead and my personal opinion is more worth it. </w:t>
+        <w:t xml:space="preserve">Not even including the Peacock, DirectTV, Paramount Plus, Amazon Prime, and probably more that I don’t know about. </w:t>
+      </w:r>
+      <w:r>
+        <w:t>Everything is trying to be a subscription service these days.</w:t>
+      </w:r>
+    </w:p>
+    <w:p>
+      <w:r>
+        <w:t xml:space="preserve">I like to spend my money </w:t>
+      </w:r>
+      <w:r>
+        <w:t>on food and experiences</w:t>
+      </w:r>
+      <w:r>
+        <w:t xml:space="preserve">. I could buy 4 CAVA bowls </w:t>
+      </w:r>
+      <w:r>
+        <w:t>or go see two movies in theatres.</w:t>
       </w:r>
     </w:p>
     <w:p>
@@ -126,78 +144,216 @@
       </w:r>
     </w:p>
     <w:p>
+      <w:pPr>
+        <w:pStyle w:val="ListParagraph"/>
+        <w:numPr>
+          <w:ilvl w:val="0"/>
+          <w:numId w:val="2"/>
+        </w:numPr>
+      </w:pPr>
       <w:r>
         <w:t xml:space="preserve">Community </w:t>
       </w:r>
       <w:r>
-        <w:t>from Netflix</w:t>
-      </w:r>
-    </w:p>
-    <w:p>
+        <w:t>(</w:t>
+      </w:r>
+      <w:r>
+        <w:t>Netflix</w:t>
+      </w:r>
+      <w:r>
+        <w:t>)</w:t>
+      </w:r>
+    </w:p>
+    <w:p>
+      <w:pPr>
+        <w:pStyle w:val="ListParagraph"/>
+        <w:numPr>
+          <w:ilvl w:val="0"/>
+          <w:numId w:val="2"/>
+        </w:numPr>
+      </w:pPr>
       <w:r>
         <w:t>The Office</w:t>
       </w:r>
       <w:r>
-        <w:t xml:space="preserve"> from Netflix</w:t>
-      </w:r>
-    </w:p>
-    <w:p>
-      <w:r>
-        <w:t>Shark boy and lava girl Netflix</w:t>
-      </w:r>
-    </w:p>
-    <w:p>
-      <w:r>
-        <w:t>Futurama Netflix</w:t>
+        <w:t xml:space="preserve"> </w:t>
+      </w:r>
+      <w:r>
+        <w:t>(</w:t>
+      </w:r>
+      <w:r>
+        <w:t>Netflix</w:t>
+      </w:r>
+      <w:r>
+        <w:t>)</w:t>
+      </w:r>
+    </w:p>
+    <w:p>
+      <w:pPr>
+        <w:pStyle w:val="ListParagraph"/>
+        <w:numPr>
+          <w:ilvl w:val="0"/>
+          <w:numId w:val="2"/>
+        </w:numPr>
+      </w:pPr>
+      <w:r>
+        <w:t xml:space="preserve">Shark </w:t>
+      </w:r>
+      <w:r>
+        <w:t>B</w:t>
+      </w:r>
+      <w:r>
+        <w:t xml:space="preserve">oy and </w:t>
+      </w:r>
+      <w:r>
+        <w:t>L</w:t>
+      </w:r>
+      <w:r>
+        <w:t xml:space="preserve">ava </w:t>
+      </w:r>
+      <w:r>
+        <w:t>G</w:t>
+      </w:r>
+      <w:r>
+        <w:t xml:space="preserve">irl </w:t>
+      </w:r>
+      <w:r>
+        <w:t>(</w:t>
+      </w:r>
+      <w:r>
+        <w:t>Netflix</w:t>
+      </w:r>
+      <w:r>
+        <w:t>)</w:t>
+      </w:r>
+    </w:p>
+    <w:p>
+      <w:pPr>
+        <w:pStyle w:val="ListParagraph"/>
+        <w:numPr>
+          <w:ilvl w:val="0"/>
+          <w:numId w:val="2"/>
+        </w:numPr>
+      </w:pPr>
+      <w:r>
+        <w:t xml:space="preserve">Futurama </w:t>
+      </w:r>
+      <w:r>
+        <w:t>(</w:t>
+      </w:r>
+      <w:r>
+        <w:t>Netflix</w:t>
+      </w:r>
+      <w:r>
+        <w:t>)</w:t>
       </w:r>
     </w:p>
     <w:p>
       <w:r>
         <w:t>Maybe this is a Netflix problem, or maybe I mostly use Netflix, but I’ve also seen this happen on Spotify as well</w:t>
       </w:r>
-    </w:p>
-    <w:p>
-      <w:r>
-        <w:t>Hey Daze on Spotify, lost around 30-40 songs</w:t>
-      </w:r>
-    </w:p>
-    <w:p>
-      <w:r>
-        <w:t>They also have some great shows that I love:</w:t>
-      </w:r>
-    </w:p>
-    <w:p>
-      <w:r>
+      <w:r>
+        <w:t xml:space="preserve">. </w:t>
+      </w:r>
+    </w:p>
+    <w:p>
+      <w:r>
+        <w:t xml:space="preserve">My most recent example is Dumb by The </w:t>
+      </w:r>
+      <w:r>
+        <w:t>Hey Daze on Spotify</w:t>
+      </w:r>
+      <w:r>
+        <w:t xml:space="preserve">, not disappearing but greyed out in my playlist. And on one of my biggest playlists, I noticed I </w:t>
+      </w:r>
+      <w:r>
+        <w:t>lost a</w:t>
+      </w:r>
+      <w:r>
+        <w:t xml:space="preserve"> few more songs. There are multitude of reasons this happens: music license expiring, an artist revoking their music from the platform, songs banned/restricted in some places, etc.</w:t>
+      </w:r>
+    </w:p>
+    <w:p>
+      <w:r>
+        <w:t>While I am discounting these platforms, that have produced some of my favorite pieces of media:</w:t>
+      </w:r>
+    </w:p>
+    <w:p>
+      <w:pPr>
+        <w:pStyle w:val="ListParagraph"/>
+        <w:numPr>
+          <w:ilvl w:val="0"/>
+          <w:numId w:val="2"/>
+        </w:numPr>
+      </w:pPr>
+      <w:r>
+        <w:lastRenderedPageBreak/>
         <w:t>Bridgerton (Queen Charlotte)</w:t>
       </w:r>
     </w:p>
     <w:p>
+      <w:pPr>
+        <w:pStyle w:val="ListParagraph"/>
+        <w:numPr>
+          <w:ilvl w:val="0"/>
+          <w:numId w:val="2"/>
+        </w:numPr>
+      </w:pPr>
       <w:r>
         <w:t>BoJack Horsemen</w:t>
       </w:r>
     </w:p>
     <w:p>
-      <w:r>
-        <w:lastRenderedPageBreak/>
+      <w:pPr>
+        <w:pStyle w:val="ListParagraph"/>
+        <w:numPr>
+          <w:ilvl w:val="0"/>
+          <w:numId w:val="2"/>
+        </w:numPr>
+      </w:pPr>
+      <w:r>
         <w:t>Ultimatum</w:t>
       </w:r>
     </w:p>
     <w:p>
+      <w:pPr>
+        <w:pStyle w:val="ListParagraph"/>
+        <w:numPr>
+          <w:ilvl w:val="0"/>
+          <w:numId w:val="2"/>
+        </w:numPr>
+      </w:pPr>
       <w:r>
         <w:t xml:space="preserve">Arcane </w:t>
       </w:r>
     </w:p>
     <w:p>
+      <w:pPr>
+        <w:pStyle w:val="ListParagraph"/>
+        <w:numPr>
+          <w:ilvl w:val="0"/>
+          <w:numId w:val="2"/>
+        </w:numPr>
+      </w:pPr>
       <w:r>
         <w:t>and more</w:t>
       </w:r>
     </w:p>
     <w:p>
       <w:r>
-        <w:t>I don’t want to discount these platforms for the amazing shows they have created and that they deserve t</w:t>
-      </w:r>
-      <w:r>
-        <w:t xml:space="preserve">he credit in putting out amazing shows. Some of these shows I will shell out for some DVDs, and others I would not. As time goes on though, for every good show they create, they create 10-20 bad ones that create a lot noise resulting in an unusable and useless platform. </w:t>
+        <w:t>These are some of</w:t>
+      </w:r>
+      <w:r>
+        <w:t xml:space="preserve"> amazing shows they have created and that they deserve t</w:t>
+      </w:r>
+      <w:r>
+        <w:t>he credit</w:t>
+      </w:r>
+      <w:r>
+        <w:t xml:space="preserve"> for them</w:t>
+      </w:r>
+      <w:r>
+        <w:t xml:space="preserve">. Some of these shows I will shell out for some DVDs, and others I would not. As time goes on though, for every good show they create, they create 10-20 bad ones that create a lot noise resulting in an unusable and useless platform. </w:t>
       </w:r>
     </w:p>
     <w:p>
@@ -247,7 +403,13 @@
       </w:r>
       <w:proofErr w:type="spellEnd"/>
       <w:r>
-        <w:t xml:space="preserve">, the profile that you created is now lost. </w:t>
+        <w:t xml:space="preserve">, the </w:t>
+      </w:r>
+      <w:r>
+        <w:t xml:space="preserve">special </w:t>
+      </w:r>
+      <w:r>
+        <w:t xml:space="preserve">profile that you created is now lost. </w:t>
       </w:r>
     </w:p>
     <w:p>
@@ -300,15 +462,19 @@
         <w:t xml:space="preserve">I have the attention span that is between a puppy and a goldfish. </w:t>
       </w:r>
       <w:r>
-        <w:t xml:space="preserve">No matter how bad I know watching short term content is, my brain frigging loves it. I had </w:t>
-      </w:r>
-      <w:proofErr w:type="spellStart"/>
-      <w:r>
-        <w:t>Tiktok</w:t>
-      </w:r>
-      <w:proofErr w:type="spellEnd"/>
-      <w:r>
-        <w:t xml:space="preserve">, but after deleting it, I haven’t really craved it again. </w:t>
+        <w:t xml:space="preserve">No matter how bad I know watching short term content is, my brain frigging loves it. </w:t>
+      </w:r>
+      <w:r>
+        <w:t>Surprisingly though, I deleted TikTok a few years ago</w:t>
+      </w:r>
+      <w:r>
+        <w:t>,</w:t>
+      </w:r>
+      <w:r>
+        <w:t xml:space="preserve"> and</w:t>
+      </w:r>
+      <w:r>
+        <w:t xml:space="preserve"> haven’t really craved it again. </w:t>
       </w:r>
     </w:p>
     <w:p>
@@ -329,7 +495,13 @@
         <w:t>I know most people’s problem app is scrolling Instagram. Mine is reddit. I can read</w:t>
       </w:r>
       <w:r>
-        <w:t>, create, and interact in my niche computer related communities. I think it’s useful for a very minute amount of questions. For every 5% useful, the 95% is junk. Which makes it just as much a time sunk as Instagra</w:t>
+        <w:t>, create, and interact in my niche</w:t>
+      </w:r>
+      <w:r>
+        <w:t xml:space="preserve"> hobby-related</w:t>
+      </w:r>
+      <w:r>
+        <w:t xml:space="preserve"> communities. I think it’s useful for a very minute amount of questions. For every 5% useful, the 95% is junk. Which makes it just as much a time sunk as Instagra</w:t>
       </w:r>
       <w:r>
         <w:t>m</w:t>
@@ -381,10 +553,13 @@
         <w:t xml:space="preserve">Installed a blocker for that as well. </w:t>
       </w:r>
       <w:r>
-        <w:t>Even with the long term content, it is still a major time sunk though. If I replaced the amount of YouTube I watch with something productive. I would actually be p</w:t>
-      </w:r>
-      <w:r>
-        <w:t xml:space="preserve">roduce things. </w:t>
+        <w:t>Even with the long term content, it is still a major time sunk though. If I replaced the amount of YouTube I watch with something productive. I would actually p</w:t>
+      </w:r>
+      <w:r>
+        <w:t>roduce things</w:t>
+      </w:r>
+      <w:r>
+        <w:t>—like this blog post!</w:t>
       </w:r>
     </w:p>
     <w:p>
@@ -457,6 +632,119 @@
 <file path=word/numbering.xml><?xml version="1.0" encoding="utf-8"?>
 <w:numbering xmlns:wpc="http://schemas.microsoft.com/office/word/2010/wordprocessingCanvas" xmlns:cx="http://schemas.microsoft.com/office/drawing/2014/chartex" xmlns:cx1="http://schemas.microsoft.com/office/drawing/2015/9/8/chartex" xmlns:cx2="http://schemas.microsoft.com/office/drawing/2015/10/21/chartex" xmlns:cx3="http://schemas.microsoft.com/office/drawing/2016/5/9/chartex" xmlns:cx4="http://schemas.microsoft.com/office/drawing/2016/5/10/chartex" xmlns:cx5="http://schemas.microsoft.com/office/drawing/2016/5/11/chartex" xmlns:cx6="http://schemas.microsoft.com/office/drawing/2016/5/12/chartex" xmlns:cx7="http://schemas.microsoft.com/office/drawing/2016/5/13/chartex" xmlns:cx8="http://schemas.microsoft.com/office/drawing/2016/5/14/chartex" xmlns:mc="http://schemas.openxmlformats.org/markup-compatibility/2006" xmlns:aink="http://schemas.microsoft.com/office/drawing/2016/ink" xmlns:am3d="http://schemas.microsoft.com/office/drawing/2017/model3d" xmlns:o="urn:schemas-microsoft-com:office:office" xmlns:oel="http://schemas.microsoft.com/office/2019/extlst" xmlns:r="http://schemas.openxmlformats.org/officeDocument/2006/relationships" xmlns:m="http://schemas.openxmlformats.org/officeDocument/2006/math" xmlns:v="urn:schemas-microsoft-com:vml" xmlns:wp14="http://schemas.microsoft.com/office/word/2010/wordprocessingDrawing" xmlns:wp="http://schemas.openxmlformats.org/drawingml/2006/wordprocessingDrawing" xmlns:w10="urn:schemas-microsoft-com:office:word" xmlns:w="http://schemas.openxmlformats.org/wordprocessingml/2006/main" xmlns:w14="http://schemas.microsoft.com/office/word/2010/wordml" xmlns:w15="http://schemas.microsoft.com/office/word/2012/wordml" xmlns:w16cex="http://schemas.microsoft.com/office/word/2018/wordml/cex" xmlns:w16cid="http://schemas.microsoft.com/office/word/2016/wordml/cid" xmlns:w16="http://schemas.microsoft.com/office/word/2018/wordml" xmlns:w16du="http://schemas.microsoft.com/office/word/2023/wordml/word16du" xmlns:w16sdtdh="http://schemas.microsoft.com/office/word/2020/wordml/sdtdatahash" xmlns:w16se="http://schemas.microsoft.com/office/word/2015/wordml/symex" xmlns:wpg="http://schemas.microsoft.com/office/word/2010/wordprocessingGroup" xmlns:wpi="http://schemas.microsoft.com/office/word/2010/wordprocessingInk" xmlns:wne="http://schemas.microsoft.com/office/word/2006/wordml" xmlns:wps="http://schemas.microsoft.com/office/word/2010/wordprocessingShape" mc:Ignorable="w14 w15 w16se w16cid w16 w16cex w16sdtdh w16du wp14">
   <w:abstractNum w:abstractNumId="0" w15:restartNumberingAfterBreak="0">
+    <w:nsid w:val="289344DA"/>
+    <w:multiLevelType w:val="hybridMultilevel"/>
+    <w:tmpl w:val="9FB6802C"/>
+    <w:lvl w:ilvl="0" w:tplc="D0422382">
+      <w:start w:val="4"/>
+      <w:numFmt w:val="bullet"/>
+      <w:lvlText w:val="-"/>
+      <w:lvlJc w:val="left"/>
+      <w:pPr>
+        <w:ind w:left="720" w:hanging="360"/>
+      </w:pPr>
+      <w:rPr>
+        <w:rFonts w:ascii="Aptos" w:eastAsiaTheme="minorEastAsia" w:hAnsi="Aptos" w:cstheme="minorBidi" w:hint="default"/>
+      </w:rPr>
+    </w:lvl>
+    <w:lvl w:ilvl="1" w:tplc="04090003" w:tentative="1">
+      <w:start w:val="1"/>
+      <w:numFmt w:val="bullet"/>
+      <w:lvlText w:val="o"/>
+      <w:lvlJc w:val="left"/>
+      <w:pPr>
+        <w:ind w:left="1440" w:hanging="360"/>
+      </w:pPr>
+      <w:rPr>
+        <w:rFonts w:ascii="Courier New" w:hAnsi="Courier New" w:cs="Courier New" w:hint="default"/>
+      </w:rPr>
+    </w:lvl>
+    <w:lvl w:ilvl="2" w:tplc="04090005" w:tentative="1">
+      <w:start w:val="1"/>
+      <w:numFmt w:val="bullet"/>
+      <w:lvlText w:val=""/>
+      <w:lvlJc w:val="left"/>
+      <w:pPr>
+        <w:ind w:left="2160" w:hanging="360"/>
+      </w:pPr>
+      <w:rPr>
+        <w:rFonts w:ascii="Wingdings" w:hAnsi="Wingdings" w:hint="default"/>
+      </w:rPr>
+    </w:lvl>
+    <w:lvl w:ilvl="3" w:tplc="04090001" w:tentative="1">
+      <w:start w:val="1"/>
+      <w:numFmt w:val="bullet"/>
+      <w:lvlText w:val=""/>
+      <w:lvlJc w:val="left"/>
+      <w:pPr>
+        <w:ind w:left="2880" w:hanging="360"/>
+      </w:pPr>
+      <w:rPr>
+        <w:rFonts w:ascii="Symbol" w:hAnsi="Symbol" w:hint="default"/>
+      </w:rPr>
+    </w:lvl>
+    <w:lvl w:ilvl="4" w:tplc="04090003" w:tentative="1">
+      <w:start w:val="1"/>
+      <w:numFmt w:val="bullet"/>
+      <w:lvlText w:val="o"/>
+      <w:lvlJc w:val="left"/>
+      <w:pPr>
+        <w:ind w:left="3600" w:hanging="360"/>
+      </w:pPr>
+      <w:rPr>
+        <w:rFonts w:ascii="Courier New" w:hAnsi="Courier New" w:cs="Courier New" w:hint="default"/>
+      </w:rPr>
+    </w:lvl>
+    <w:lvl w:ilvl="5" w:tplc="04090005" w:tentative="1">
+      <w:start w:val="1"/>
+      <w:numFmt w:val="bullet"/>
+      <w:lvlText w:val=""/>
+      <w:lvlJc w:val="left"/>
+      <w:pPr>
+        <w:ind w:left="4320" w:hanging="360"/>
+      </w:pPr>
+      <w:rPr>
+        <w:rFonts w:ascii="Wingdings" w:hAnsi="Wingdings" w:hint="default"/>
+      </w:rPr>
+    </w:lvl>
+    <w:lvl w:ilvl="6" w:tplc="04090001" w:tentative="1">
+      <w:start w:val="1"/>
+      <w:numFmt w:val="bullet"/>
+      <w:lvlText w:val=""/>
+      <w:lvlJc w:val="left"/>
+      <w:pPr>
+        <w:ind w:left="5040" w:hanging="360"/>
+      </w:pPr>
+      <w:rPr>
+        <w:rFonts w:ascii="Symbol" w:hAnsi="Symbol" w:hint="default"/>
+      </w:rPr>
+    </w:lvl>
+    <w:lvl w:ilvl="7" w:tplc="04090003" w:tentative="1">
+      <w:start w:val="1"/>
+      <w:numFmt w:val="bullet"/>
+      <w:lvlText w:val="o"/>
+      <w:lvlJc w:val="left"/>
+      <w:pPr>
+        <w:ind w:left="5760" w:hanging="360"/>
+      </w:pPr>
+      <w:rPr>
+        <w:rFonts w:ascii="Courier New" w:hAnsi="Courier New" w:cs="Courier New" w:hint="default"/>
+      </w:rPr>
+    </w:lvl>
+    <w:lvl w:ilvl="8" w:tplc="04090005" w:tentative="1">
+      <w:start w:val="1"/>
+      <w:numFmt w:val="bullet"/>
+      <w:lvlText w:val=""/>
+      <w:lvlJc w:val="left"/>
+      <w:pPr>
+        <w:ind w:left="6480" w:hanging="360"/>
+      </w:pPr>
+      <w:rPr>
+        <w:rFonts w:ascii="Wingdings" w:hAnsi="Wingdings" w:hint="default"/>
+      </w:rPr>
+    </w:lvl>
+  </w:abstractNum>
+  <w:abstractNum w:abstractNumId="1" w15:restartNumberingAfterBreak="0">
     <w:nsid w:val="662C70CE"/>
     <w:multiLevelType w:val="hybridMultilevel"/>
     <w:tmpl w:val="24B476FC"/>
@@ -546,6 +834,9 @@
     </w:lvl>
   </w:abstractNum>
   <w:num w:numId="1" w16cid:durableId="1036155108">
+    <w:abstractNumId w:val="1"/>
+  </w:num>
+  <w:num w:numId="2" w16cid:durableId="330258980">
     <w:abstractNumId w:val="0"/>
   </w:num>
 </w:numbering>

</xml_diff>